<commit_message>
feature: added a minimalistic cli, tweaked input template and event formatting
</commit_message>
<xml_diff>
--- a/input.docx
+++ b/input.docx
@@ -346,7 +346,19 @@
       </w:pPr>
       <w:r>
         <w:rPr/>
-        <w:t>{#custom}{#type-devenement}{type-devenement} - {/type-devenement}{/custom}</w:t>
+        <w:t>{#custom}{type</w:t>
+      </w:r>
+      <w:r>
+        <w:rPr/>
+        <w:t>s</w:t>
+      </w:r>
+      <w:r>
+        <w:rPr/>
+        <w:t>-devenement} - {/custom</w:t>
+      </w:r>
+      <w:r>
+        <w:rPr/>
+        <w:t>}</w:t>
       </w:r>
       <w:r>
         <w:rPr/>
@@ -360,17 +372,25 @@
       </w:pPr>
       <w:r>
         <w:rPr/>
-        <w:t>Horaires :</w:t>
-      </w:r>
-    </w:p>
-    <w:p>
-      <w:pPr>
-        <w:pStyle w:val="Normal"/>
-        <w:rPr/>
-      </w:pPr>
-      <w:r>
-        <w:rPr/>
-        <w:t>{#dates}Le {weekday} {day} {year}: {#timings}{beginHours}h{beginMinutes}-{endHours}h{endMinutes}  {/timings}{/dates}{#custom}{#conditions-de-participation}</w:t>
+        <w:t>Horaires :{#dates}</w:t>
+      </w:r>
+    </w:p>
+    <w:p>
+      <w:pPr>
+        <w:pStyle w:val="Normal"/>
+        <w:rPr/>
+      </w:pPr>
+      <w:r>
+        <w:rPr/>
+        <w:t>Le {weekday} {day} {year}: {#timings}{beginHours}h{beginMinutes}-{endHours}h{endMinutes}  {/timings</w:t>
+      </w:r>
+      <w:r>
+        <w:rPr/>
+        <w:t>}</w:t>
+      </w:r>
+      <w:r>
+        <w:rPr/>
+        <w:t>{/dates}{#custom}</w:t>
       </w:r>
     </w:p>
     <w:p>
@@ -390,7 +410,7 @@
       </w:pPr>
       <w:r>
         <w:rPr/>
-        <w:t>{conditions-de-participation}{/conditions-de-participation}{/custom}    {#registration}{value}    {/registration}</w:t>
+        <w:t>{conditions-de-participation}{/custom} {#registration} - {value}    {/registration}</w:t>
       </w:r>
     </w:p>
     <w:p>
@@ -420,11 +440,7 @@
       </w:pPr>
       <w:r>
         <w:rPr/>
-        <w:t>{/hasAccessibility}</w:t>
-      </w:r>
-      <w:r>
-        <w:rPr/>
-        <w:t>{canonicalUrl}</w:t>
+        <w:t>{/hasAccessibility}{canonicalUrl}</w:t>
       </w:r>
     </w:p>
     <w:p>
@@ -490,33 +506,17 @@
       </w:pPr>
       <w:r>
         <w:rPr/>
-        <w:t>{</w:t>
-      </w:r>
-      <w:r>
-        <w:rPr/>
-        <w:t>#</w:t>
-      </w:r>
-      <w:r>
-        <w:rPr/>
-        <w:t>description}</w:t>
-      </w:r>
-      <w:r>
-        <w:rPr/>
-        <w:t>{description}</w:t>
-      </w:r>
-    </w:p>
-    <w:p>
-      <w:pPr>
-        <w:pStyle w:val="Normal"/>
-        <w:rPr/>
-      </w:pPr>
-      <w:r>
-        <w:rPr/>
-        <w:t>{/description}</w:t>
-      </w:r>
-      <w:r>
-        <w:rPr/>
-        <w:t>{#tags}{label}   {/tags}{#phone}</w:t>
+        <w:t>{#description}{description}</w:t>
+      </w:r>
+    </w:p>
+    <w:p>
+      <w:pPr>
+        <w:pStyle w:val="Normal"/>
+        <w:rPr/>
+      </w:pPr>
+      <w:r>
+        <w:rPr/>
+        <w:t>{/description}{#tags}{label}   {/tags}{#phone}</w:t>
       </w:r>
     </w:p>
     <w:p>
@@ -632,7 +632,7 @@
       <w:fldChar w:fldCharType="separate"/>
     </w:r>
     <w:r>
-      <w:t>1</w:t>
+      <w:t>3</w:t>
     </w:r>
     <w:r>
       <w:fldChar w:fldCharType="end"/>

</xml_diff>